<commit_message>
Cerrar word antes de abrir
</commit_message>
<xml_diff>
--- a/output.docx
+++ b/output.docx
@@ -10,70 +10,7 @@
           <w:b/>
           <w:sz w:val="28"/>
         </w:rPr>
-        <w:t>Definición de RSS, Podcast y Podcasting:</w:t>
-      </w:r>
-    </w:p>
-    <w:p>
-      <w:pPr/>
-      <w:r>
-        <w:rPr>
-          <w:rFonts w:ascii="Arial" w:hAnsi="Arial"/>
-          <w:sz w:val="24"/>
-        </w:rPr>
-      </w:r>
-    </w:p>
-    <w:p>
-      <w:pPr>
-        <w:pStyle w:val="ListBullet"/>
-      </w:pPr>
-      <w:r>
-        <w:rPr>
-          <w:rFonts w:ascii="Arial" w:hAnsi="Arial"/>
-          <w:sz w:val="24"/>
-        </w:rPr>
-        <w:t>RSS (Really Simple Syndication): Es un formato para distribuir y recopilar contenidos de distintas fuentes a través de la Web. Permite recibir noticias, artículos y cualquier información de tu interés en tu computadora o móvil.</w:t>
-      </w:r>
-    </w:p>
-    <w:p>
-      <w:pPr/>
-      <w:r>
-        <w:rPr>
-          <w:rFonts w:ascii="Arial" w:hAnsi="Arial"/>
-          <w:sz w:val="24"/>
-        </w:rPr>
-      </w:r>
-    </w:p>
-    <w:p>
-      <w:pPr>
-        <w:pStyle w:val="ListBullet"/>
-      </w:pPr>
-      <w:r>
-        <w:rPr>
-          <w:rFonts w:ascii="Arial" w:hAnsi="Arial"/>
-          <w:sz w:val="24"/>
-        </w:rPr>
-        <w:t>Podcast: Un archivo de audio, y en algunas ocasiones, vídeo, subtítulos o notas, de algún episodio de un programa original o ya emitido, de televisión, radio o de otro tipo, disponible en internet.</w:t>
-      </w:r>
-    </w:p>
-    <w:p>
-      <w:pPr/>
-      <w:r>
-        <w:rPr>
-          <w:rFonts w:ascii="Arial" w:hAnsi="Arial"/>
-          <w:sz w:val="24"/>
-        </w:rPr>
-      </w:r>
-    </w:p>
-    <w:p>
-      <w:pPr>
-        <w:pStyle w:val="ListBullet"/>
-      </w:pPr>
-      <w:r>
-        <w:rPr>
-          <w:rFonts w:ascii="Arial" w:hAnsi="Arial"/>
-          <w:sz w:val="24"/>
-        </w:rPr>
-        <w:t>Podcasting: El proceso o acción de publicar y distribuir los podcasts a través de RSS. Te permite suscribirte a los podcasts que quieras y escucharlos desde internet o descargarlos desde la plataforma donde están, para oírlos en tu computadora o en algún dispositivo móvil.</w:t>
+        <w:t>Distribución de Archivos multimedia, Podcasting, RRS</w:t>
       </w:r>
     </w:p>
     <w:p>
@@ -93,7 +30,7 @@
           <w:b/>
           <w:sz w:val="28"/>
         </w:rPr>
-        <w:t>Tipos y formatos de podcast:</w:t>
+        <w:t>Podcaster :</w:t>
       </w:r>
     </w:p>
     <w:p>
@@ -103,15 +40,7 @@
           <w:rFonts w:ascii="Arial" w:hAnsi="Arial"/>
           <w:sz w:val="24"/>
         </w:rPr>
-      </w:r>
-    </w:p>
-    <w:p>
-      <w:pPr/>
-      <w:r>
-        <w:rPr>
-          <w:rFonts w:ascii="Arial" w:hAnsi="Arial"/>
-          <w:sz w:val="24"/>
-        </w:rPr>
+        <w:t>Un podcaster es un creador de contenido digital que se especializa en la producción de podcasts. Estos podcasts son archivos de audio, o en algunos casos video, que se distribuyen a través de internet y se pueden escuchar en dispositivos móviles, computadoras y otros reproductores.</w:t>
       </w:r>
     </w:p>
     <w:p>
@@ -132,25 +61,7 @@
           <w:rFonts w:ascii="Arial" w:hAnsi="Arial"/>
           <w:sz w:val="24"/>
         </w:rPr>
-      </w:r>
-    </w:p>
-    <w:p>
-      <w:pPr/>
-      <w:r>
-        <w:rPr>
-          <w:rFonts w:ascii="Arial" w:hAnsi="Arial"/>
-          <w:sz w:val="24"/>
-        </w:rPr>
-        <w:t>Los podcasts son una forma versátil y popular de consumir contenido informativo y de entretenimiento. Existen diferentes tipos y formatos de podcasts para satisfacer las necesidades de una amplia audiencia. La elección del tipo y formato dependerá del tema del podcast, el público objetivo y los recursos disponibles.</w:t>
-      </w:r>
-    </w:p>
-    <w:p>
-      <w:pPr/>
-      <w:r>
-        <w:rPr>
-          <w:rFonts w:ascii="Arial" w:hAnsi="Arial"/>
-          <w:sz w:val="24"/>
-        </w:rPr>
+        <w:t>Un podcaster no solo crea contenido, sino que también construye una comunidad alrededor de su tema de interés. Interactúa con su audiencia, respondiendo a comentarios y preguntas, generando un espacio de conexión e intercambio. Además, se mantiene actualizado en las últimas tendencias del podcasting, buscando innovar en formatos y estilos para ofrecer una experiencia auditiva aún más atractiva.</w:t>
       </w:r>
     </w:p>
     <w:sectPr>

</xml_diff>